<commit_message>
Update GDD to reflect final game
</commit_message>
<xml_diff>
--- a/Game Design Document Template.docx
+++ b/Game Design Document Template.docx
@@ -1,6 +1,6 @@
 
 <file path=word/document.xml><?xml version="1.0" encoding="utf-8"?>
-<w:document xmlns:wpc="http://schemas.microsoft.com/office/word/2010/wordprocessingCanvas" xmlns:cx="http://schemas.microsoft.com/office/drawing/2014/chartex" xmlns:cx1="http://schemas.microsoft.com/office/drawing/2015/9/8/chartex" xmlns:cx2="http://schemas.microsoft.com/office/drawing/2015/10/21/chartex" xmlns:cx3="http://schemas.microsoft.com/office/drawing/2016/5/9/chartex" xmlns:cx4="http://schemas.microsoft.com/office/drawing/2016/5/10/chartex" xmlns:cx5="http://schemas.microsoft.com/office/drawing/2016/5/11/chartex" xmlns:cx6="http://schemas.microsoft.com/office/drawing/2016/5/12/chartex" xmlns:cx7="http://schemas.microsoft.com/office/drawing/2016/5/13/chartex" xmlns:cx8="http://schemas.microsoft.com/office/drawing/2016/5/14/chartex" xmlns:mc="http://schemas.openxmlformats.org/markup-compatibility/2006" xmlns:aink="http://schemas.microsoft.com/office/drawing/2016/ink" xmlns:am3d="http://schemas.microsoft.com/office/drawing/2017/model3d" xmlns:o="urn:schemas-microsoft-com:office:office" xmlns:r="http://schemas.openxmlformats.org/officeDocument/2006/relationships" xmlns:m="http://schemas.openxmlformats.org/officeDocument/2006/math" xmlns:v="urn:schemas-microsoft-com:vml" xmlns:wp14="http://schemas.microsoft.com/office/word/2010/wordprocessingDrawing" xmlns:wp="http://schemas.openxmlformats.org/drawingml/2006/wordprocessingDrawing" xmlns:w10="urn:schemas-microsoft-com:office:word" xmlns:w="http://schemas.openxmlformats.org/wordprocessingml/2006/main" xmlns:w14="http://schemas.microsoft.com/office/word/2010/wordml" xmlns:w15="http://schemas.microsoft.com/office/word/2012/wordml" xmlns:w16cid="http://schemas.microsoft.com/office/word/2016/wordml/cid" xmlns:w16se="http://schemas.microsoft.com/office/word/2015/wordml/symex" xmlns:wpg="http://schemas.microsoft.com/office/word/2010/wordprocessingGroup" xmlns:wpi="http://schemas.microsoft.com/office/word/2010/wordprocessingInk" xmlns:wne="http://schemas.microsoft.com/office/word/2006/wordml" xmlns:wps="http://schemas.microsoft.com/office/word/2010/wordprocessingShape" mc:Ignorable="w14 w15 w16se w16cid wp14">
+<w:document xmlns:wpc="http://schemas.microsoft.com/office/word/2010/wordprocessingCanvas" xmlns:cx="http://schemas.microsoft.com/office/drawing/2014/chartex" xmlns:mc="http://schemas.openxmlformats.org/markup-compatibility/2006" xmlns:o="urn:schemas-microsoft-com:office:office" xmlns:r="http://schemas.openxmlformats.org/officeDocument/2006/relationships" xmlns:m="http://schemas.openxmlformats.org/officeDocument/2006/math" xmlns:v="urn:schemas-microsoft-com:vml" xmlns:wp14="http://schemas.microsoft.com/office/word/2010/wordprocessingDrawing" xmlns:wp="http://schemas.openxmlformats.org/drawingml/2006/wordprocessingDrawing" xmlns:w10="urn:schemas-microsoft-com:office:word" xmlns:w="http://schemas.openxmlformats.org/wordprocessingml/2006/main" xmlns:w14="http://schemas.microsoft.com/office/word/2010/wordml" xmlns:w15="http://schemas.microsoft.com/office/word/2012/wordml" xmlns:w16se="http://schemas.microsoft.com/office/word/2015/wordml/symex" xmlns:wpg="http://schemas.microsoft.com/office/word/2010/wordprocessingGroup" xmlns:wpi="http://schemas.microsoft.com/office/word/2010/wordprocessingInk" xmlns:wne="http://schemas.microsoft.com/office/word/2006/wordml" xmlns:wps="http://schemas.microsoft.com/office/word/2010/wordprocessingShape" mc:Ignorable="w14 w15 w16se wp14">
   <w:body>
     <w:p>
       <w:pPr>
@@ -232,77 +232,73 @@
         <w:rPr>
           <w:rFonts w:ascii="Arial Narrow" w:hAnsi="Arial Narrow"/>
         </w:rPr>
-        <w:t xml:space="preserve">You are a student in Majid’s class who fell asleep at the beginning of a test and stumbled into a dream set in a dark, warped version of the school. You must navigate the dark school hallways and classrooms in search of your study sheet, which is torn into 4 pieces, each located in a different quadrant of the map. There are enemies who patrol the halls and who will kill you on sight, and your only tool to defend yourself with is a flashlight with 4 different </w:t>
-      </w:r>
-      <w:proofErr w:type="spellStart"/>
-      <w:r>
-        <w:rPr>
-          <w:rFonts w:ascii="Arial Narrow" w:hAnsi="Arial Narrow"/>
-        </w:rPr>
-        <w:t>coloured</w:t>
-      </w:r>
-      <w:proofErr w:type="spellEnd"/>
-      <w:r>
-        <w:rPr>
-          <w:rFonts w:ascii="Arial Narrow" w:hAnsi="Arial Narrow"/>
-        </w:rPr>
-        <w:t xml:space="preserve"> bulbs. The bulb </w:t>
-      </w:r>
-      <w:proofErr w:type="spellStart"/>
-      <w:r>
-        <w:rPr>
-          <w:rFonts w:ascii="Arial Narrow" w:hAnsi="Arial Narrow"/>
-        </w:rPr>
-        <w:t>colours</w:t>
-      </w:r>
-      <w:proofErr w:type="spellEnd"/>
-      <w:r>
-        <w:rPr>
-          <w:rFonts w:ascii="Arial Narrow" w:hAnsi="Arial Narrow"/>
-        </w:rPr>
-        <w:t xml:space="preserve"> correspond with the </w:t>
-      </w:r>
-      <w:proofErr w:type="spellStart"/>
-      <w:r>
-        <w:rPr>
-          <w:rFonts w:ascii="Arial Narrow" w:hAnsi="Arial Narrow"/>
-        </w:rPr>
-        <w:t>colours</w:t>
-      </w:r>
-      <w:proofErr w:type="spellEnd"/>
-      <w:r>
-        <w:rPr>
-          <w:rFonts w:ascii="Arial Narrow" w:hAnsi="Arial Narrow"/>
-        </w:rPr>
-        <w:t xml:space="preserve"> of the enemies, and are used to stun the enemies as you confront them. To stun an enemy, you must switch your flashlight to the bulb that matches their </w:t>
-      </w:r>
-      <w:proofErr w:type="spellStart"/>
-      <w:r>
-        <w:rPr>
-          <w:rFonts w:ascii="Arial Narrow" w:hAnsi="Arial Narrow"/>
-        </w:rPr>
-        <w:t>colour</w:t>
-      </w:r>
-      <w:proofErr w:type="spellEnd"/>
-      <w:r>
-        <w:rPr>
-          <w:rFonts w:ascii="Arial Narrow" w:hAnsi="Arial Narrow"/>
-        </w:rPr>
-        <w:t xml:space="preserve">. Your flashlight’s main (yellow) bulb simply illuminates your path and doesn’t consume any resources, but the other </w:t>
-      </w:r>
-      <w:proofErr w:type="spellStart"/>
-      <w:r>
-        <w:rPr>
-          <w:rFonts w:ascii="Arial Narrow" w:hAnsi="Arial Narrow"/>
-        </w:rPr>
-        <w:t>coloured</w:t>
-      </w:r>
-      <w:proofErr w:type="spellEnd"/>
-      <w:r>
-        <w:rPr>
-          <w:rFonts w:ascii="Arial Narrow" w:hAnsi="Arial Narrow"/>
-        </w:rPr>
-        <w:t xml:space="preserve"> bulbs consume battery power, which you must replenish by searching the map for battery pickups.</w:t>
+        <w:t xml:space="preserve">You are a student in Majid’s class who fell asleep at the beginning of a test and stumbled into a dream set in a dark, warped version of the school. You must navigate the dark school hallways and classrooms in search of your </w:t>
+      </w:r>
+      <w:r>
+        <w:rPr>
+          <w:rFonts w:ascii="Arial Narrow" w:hAnsi="Arial Narrow"/>
+        </w:rPr>
+        <w:t>4 class notebooks</w:t>
+      </w:r>
+      <w:r>
+        <w:rPr>
+          <w:rFonts w:ascii="Arial Narrow" w:hAnsi="Arial Narrow"/>
+        </w:rPr>
+        <w:t xml:space="preserve">, each located in a different quadrant of the map. There are enemies who patrol the halls and who will kill </w:t>
+      </w:r>
+      <w:r>
+        <w:rPr>
+          <w:rFonts w:ascii="Arial Narrow" w:hAnsi="Arial Narrow"/>
+        </w:rPr>
+        <w:t xml:space="preserve">attack you </w:t>
+      </w:r>
+      <w:r>
+        <w:rPr>
+          <w:rFonts w:ascii="Arial Narrow" w:hAnsi="Arial Narrow"/>
+        </w:rPr>
+        <w:t>on s</w:t>
+      </w:r>
+      <w:r>
+        <w:rPr>
+          <w:rFonts w:ascii="Arial Narrow" w:hAnsi="Arial Narrow"/>
+        </w:rPr>
+        <w:t>ight, and the only way to defend yourself is to run and hide</w:t>
+      </w:r>
+      <w:r>
+        <w:rPr>
+          <w:rFonts w:ascii="Arial Narrow" w:hAnsi="Arial Narrow"/>
+        </w:rPr>
+        <w:t>. Your flashlight consume</w:t>
+      </w:r>
+      <w:r>
+        <w:rPr>
+          <w:rFonts w:ascii="Arial Narrow" w:hAnsi="Arial Narrow"/>
+        </w:rPr>
+        <w:t>s</w:t>
+      </w:r>
+      <w:r>
+        <w:rPr>
+          <w:rFonts w:ascii="Arial Narrow" w:hAnsi="Arial Narrow"/>
+        </w:rPr>
+        <w:t xml:space="preserve"> </w:t>
+      </w:r>
+      <w:r>
+        <w:rPr>
+          <w:rFonts w:ascii="Arial Narrow" w:hAnsi="Arial Narrow"/>
+        </w:rPr>
+        <w:t>battery power</w:t>
+      </w:r>
+      <w:r>
+        <w:rPr>
+          <w:rFonts w:ascii="Arial Narrow" w:hAnsi="Arial Narrow"/>
+        </w:rPr>
+        <w:t>, which you must replenish by searching the map for battery pickups.</w:t>
+      </w:r>
+      <w:r>
+        <w:rPr>
+          <w:rFonts w:ascii="Arial Narrow" w:hAnsi="Arial Narrow"/>
+        </w:rPr>
+        <w:t xml:space="preserve"> There are a limited number of battery pickups scattered around the map, and once you run out of batteries, the only way to possibly win is to run around the map blindly in search of the notebooks, which are dimly lit to allow you to see them without the flashlight.</w:t>
       </w:r>
       <w:r>
         <w:rPr>
@@ -326,7 +322,19 @@
         <w:rPr>
           <w:rFonts w:ascii="Arial Narrow" w:hAnsi="Arial Narrow"/>
         </w:rPr>
-        <w:t>The goal of the game is to collect all pieces of the study sheet and travel to the exit without dying.</w:t>
+        <w:t xml:space="preserve">The goal of the game is to collect all </w:t>
+      </w:r>
+      <w:r>
+        <w:rPr>
+          <w:rFonts w:ascii="Arial Narrow" w:hAnsi="Arial Narrow"/>
+        </w:rPr>
+        <w:t>4 notebooks and then collect the exit ticket, which is the answer sheet for your test, created by assembling all 4 notebooks</w:t>
+      </w:r>
+      <w:r>
+        <w:rPr>
+          <w:rFonts w:ascii="Arial Narrow" w:hAnsi="Arial Narrow"/>
+        </w:rPr>
+        <w:t>.</w:t>
       </w:r>
     </w:p>
     <w:p>
@@ -483,13 +491,31 @@
           <w:rFonts w:ascii="Arial Narrow" w:hAnsi="Arial Narrow"/>
         </w:rPr>
         <w:lastRenderedPageBreak/>
-        <w:t>player must search for battery pickups to keep their flashlight powered, and for the 4 piec</w:t>
-      </w:r>
-      <w:r>
-        <w:rPr>
-          <w:rFonts w:ascii="Arial Narrow" w:hAnsi="Arial Narrow"/>
-        </w:rPr>
-        <w:t>es that make up the study sheet that will allow them to exit the map and complete the game.</w:t>
+        <w:t xml:space="preserve">player must search for battery pickups to keep their flashlight powered, and for the 4 </w:t>
+      </w:r>
+      <w:r>
+        <w:rPr>
+          <w:rFonts w:ascii="Arial Narrow" w:hAnsi="Arial Narrow"/>
+        </w:rPr>
+        <w:t>notebooks</w:t>
+      </w:r>
+      <w:r>
+        <w:rPr>
+          <w:rFonts w:ascii="Arial Narrow" w:hAnsi="Arial Narrow"/>
+        </w:rPr>
+        <w:t xml:space="preserve"> that make up the </w:t>
+      </w:r>
+      <w:r>
+        <w:rPr>
+          <w:rFonts w:ascii="Arial Narrow" w:hAnsi="Arial Narrow"/>
+        </w:rPr>
+        <w:t>answer</w:t>
+      </w:r>
+      <w:r>
+        <w:rPr>
+          <w:rFonts w:ascii="Arial Narrow" w:hAnsi="Arial Narrow"/>
+        </w:rPr>
+        <w:t xml:space="preserve"> sheet that will allow them to exit the map and complete the game.</w:t>
       </w:r>
     </w:p>
     <w:p>
@@ -561,17 +587,8 @@
           <w:rFonts w:ascii="Arial Narrow" w:hAnsi="Arial Narrow"/>
           <w:u w:val="single"/>
         </w:rPr>
-        <w:t xml:space="preserve">Gameplay </w:t>
-      </w:r>
-      <w:proofErr w:type="gramStart"/>
-      <w:r>
-        <w:rPr>
-          <w:rFonts w:ascii="Arial Narrow" w:hAnsi="Arial Narrow"/>
-          <w:u w:val="single"/>
-        </w:rPr>
-        <w:t>and  Mechanics</w:t>
-      </w:r>
-      <w:proofErr w:type="gramEnd"/>
+        <w:t>Gameplay and  Mechanics</w:t>
+      </w:r>
     </w:p>
     <w:p>
       <w:pPr>
@@ -628,15 +645,20 @@
         <w:rPr>
           <w:rFonts w:ascii="Arial Narrow" w:hAnsi="Arial Narrow"/>
         </w:rPr>
-        <w:t>The map is arranged into 4 quadrants separated by winding hallways. At game start, 1 quadrant is available for exploration while the rest are locked. Quadrants are unlocked by finding study sheet pieces.</w:t>
-      </w:r>
-    </w:p>
-    <w:p>
-      <w:pPr>
-        <w:rPr>
-          <w:rFonts w:ascii="Arial Narrow" w:hAnsi="Arial Narrow"/>
-        </w:rPr>
-      </w:pPr>
+        <w:t xml:space="preserve">The map is arranged into 4 quadrants separated by winding hallways. </w:t>
+      </w:r>
+      <w:r>
+        <w:rPr>
+          <w:rFonts w:ascii="Arial Narrow" w:hAnsi="Arial Narrow"/>
+        </w:rPr>
+        <w:t>An enemy patrols each quadrant and attacks you on sight. Each enemy has a different speed and sensitivity to enemy detection, and the player dies if they come in contact with an enemy. The player can avoid enemy detection by turning off the flashlight, as long as they still have battery power left. If their battery power reaches zero, they no longer have the ability to hide from the enemy, and the player must then scramble to find any remaining battery pickups to restore their flashlight, or they can choose to run blindly around the map to try and find the notebooks and answer sheet without a flashlight, for added challenge.</w:t>
+      </w:r>
+      <w:r>
+        <w:rPr>
+          <w:rFonts w:ascii="Arial Narrow" w:hAnsi="Arial Narrow"/>
+        </w:rPr>
+        <w:br/>
+      </w:r>
     </w:p>
     <w:p>
       <w:pPr>
@@ -674,13 +696,13 @@
         <w:rPr>
           <w:rFonts w:ascii="Arial Narrow" w:hAnsi="Arial Narrow"/>
         </w:rPr>
-        <w:t>Enemies become stronger with each piece of the study sheet you collect</w:t>
-      </w:r>
-      <w:r>
-        <w:rPr>
-          <w:rFonts w:ascii="Arial Narrow" w:hAnsi="Arial Narrow"/>
-        </w:rPr>
-        <w:t>, and new quadrants are unlocked with each study sheet piece collected as well, which makes the explorable area bigger.</w:t>
+        <w:t>Enemies must always be aware of their flashlight battery level and be aware of enemy location. The player must manage their flashlight usage wisely, as there are a limited number of battery pickups present on the map.</w:t>
+      </w:r>
+      <w:r>
+        <w:rPr>
+          <w:rFonts w:ascii="Arial Narrow" w:hAnsi="Arial Narrow"/>
+        </w:rPr>
+        <w:t xml:space="preserve"> The player should, ideally, collect all notebooks and the answer sheet before they run out of battery life.</w:t>
       </w:r>
     </w:p>
     <w:p>
@@ -726,21 +748,19 @@
         <w:rPr>
           <w:rFonts w:ascii="Arial Narrow" w:hAnsi="Arial Narrow"/>
         </w:rPr>
-        <w:t xml:space="preserve">The player must remember where they’ve been and get familiarized with their surroundings </w:t>
-      </w:r>
-      <w:proofErr w:type="gramStart"/>
-      <w:r>
-        <w:rPr>
-          <w:rFonts w:ascii="Arial Narrow" w:hAnsi="Arial Narrow"/>
-        </w:rPr>
-        <w:t>in order to</w:t>
-      </w:r>
-      <w:proofErr w:type="gramEnd"/>
-      <w:r>
-        <w:rPr>
-          <w:rFonts w:ascii="Arial Narrow" w:hAnsi="Arial Narrow"/>
-        </w:rPr>
-        <w:t xml:space="preserve"> be able to effectively outrun enemies and to find all study sheet pieces before dying.</w:t>
+        <w:t xml:space="preserve">The player must remember where they’ve been and get familiarized with their surroundings in order to be able to effectively outrun enemies and </w:t>
+      </w:r>
+      <w:r>
+        <w:rPr>
+          <w:rFonts w:ascii="Arial Narrow" w:hAnsi="Arial Narrow"/>
+        </w:rPr>
+        <w:t>to find all notebooks</w:t>
+      </w:r>
+      <w:r>
+        <w:rPr>
+          <w:rFonts w:ascii="Arial Narrow" w:hAnsi="Arial Narrow"/>
+        </w:rPr>
+        <w:t xml:space="preserve"> before dying.</w:t>
       </w:r>
     </w:p>
     <w:p>
@@ -786,7 +806,43 @@
         <w:rPr>
           <w:rFonts w:ascii="Arial Narrow" w:hAnsi="Arial Narrow"/>
         </w:rPr>
-        <w:t>There are two objectives: to find all pieces of the study sheet, and to find the exit once the sheet is complete.</w:t>
+        <w:t xml:space="preserve">There are two objectives: to find all </w:t>
+      </w:r>
+      <w:r>
+        <w:rPr>
+          <w:rFonts w:ascii="Arial Narrow" w:hAnsi="Arial Narrow"/>
+        </w:rPr>
+        <w:t>4 notebooks,</w:t>
+      </w:r>
+      <w:r>
+        <w:rPr>
+          <w:rFonts w:ascii="Arial Narrow" w:hAnsi="Arial Narrow"/>
+        </w:rPr>
+        <w:t xml:space="preserve"> and to find the </w:t>
+      </w:r>
+      <w:r>
+        <w:rPr>
+          <w:rFonts w:ascii="Arial Narrow" w:hAnsi="Arial Narrow"/>
+        </w:rPr>
+        <w:t>answer</w:t>
+      </w:r>
+      <w:r>
+        <w:rPr>
+          <w:rFonts w:ascii="Arial Narrow" w:hAnsi="Arial Narrow"/>
+        </w:rPr>
+        <w:t xml:space="preserve"> sheet </w:t>
+      </w:r>
+      <w:r>
+        <w:rPr>
+          <w:rFonts w:ascii="Arial Narrow" w:hAnsi="Arial Narrow"/>
+        </w:rPr>
+        <w:t>to exit the level afterward</w:t>
+      </w:r>
+      <w:r>
+        <w:rPr>
+          <w:rFonts w:ascii="Arial Narrow" w:hAnsi="Arial Narrow"/>
+        </w:rPr>
+        <w:t>.</w:t>
       </w:r>
     </w:p>
     <w:p>
@@ -832,7 +888,31 @@
         <w:rPr>
           <w:rFonts w:ascii="Arial Narrow" w:hAnsi="Arial Narrow"/>
         </w:rPr>
-        <w:t xml:space="preserve">The player will be easily able to flow through the game due to its labyrinth setting. As enemies get stronger, the player will have to change direction more often </w:t>
+        <w:t xml:space="preserve">The player will </w:t>
+      </w:r>
+      <w:r>
+        <w:rPr>
+          <w:rFonts w:ascii="Arial Narrow" w:hAnsi="Arial Narrow"/>
+        </w:rPr>
+        <w:t xml:space="preserve">not </w:t>
+      </w:r>
+      <w:r>
+        <w:rPr>
+          <w:rFonts w:ascii="Arial Narrow" w:hAnsi="Arial Narrow"/>
+        </w:rPr>
+        <w:t xml:space="preserve">be easily able to flow through the game due to its labyrinth </w:t>
+      </w:r>
+      <w:r>
+        <w:rPr>
+          <w:rFonts w:ascii="Arial Narrow" w:hAnsi="Arial Narrow"/>
+        </w:rPr>
+        <w:t>setting. As enemies approach</w:t>
+      </w:r>
+      <w:r>
+        <w:rPr>
+          <w:rFonts w:ascii="Arial Narrow" w:hAnsi="Arial Narrow"/>
+        </w:rPr>
+        <w:t xml:space="preserve">, the player will have to change direction more often </w:t>
       </w:r>
       <w:r>
         <w:rPr>
@@ -870,23 +950,7 @@
           <w:rFonts w:ascii="Arial Narrow" w:hAnsi="Arial Narrow"/>
           <w:u w:val="single"/>
         </w:rPr>
-        <w:t xml:space="preserve">Mechanics – What are the rules to the game, both implicit and explicit.  This is the model of the universe that the game works under.  Think of it as a simulation of a world, how do all the pieces interact?  This </w:t>
-      </w:r>
-      <w:proofErr w:type="gramStart"/>
-      <w:r>
-        <w:rPr>
-          <w:rFonts w:ascii="Arial Narrow" w:hAnsi="Arial Narrow"/>
-          <w:u w:val="single"/>
-        </w:rPr>
-        <w:t>actually can</w:t>
-      </w:r>
-      <w:proofErr w:type="gramEnd"/>
-      <w:r>
-        <w:rPr>
-          <w:rFonts w:ascii="Arial Narrow" w:hAnsi="Arial Narrow"/>
-          <w:u w:val="single"/>
-        </w:rPr>
-        <w:t xml:space="preserve"> be a very large section.</w:t>
+        <w:t>Mechanics – What are the rules to the game, both implicit and explicit.  This is the model of the universe that the game works under.  Think of it as a simulation of a world, how do all the pieces interact?  This actually can be a very large section.</w:t>
       </w:r>
     </w:p>
     <w:p>
@@ -986,500 +1050,498 @@
         <w:rPr>
           <w:rFonts w:ascii="Arial Narrow" w:hAnsi="Arial Narrow"/>
         </w:rPr>
+        <w:t>Player can only walk or run</w:t>
+      </w:r>
+      <w:r>
+        <w:rPr>
+          <w:rFonts w:ascii="Arial Narrow" w:hAnsi="Arial Narrow"/>
+        </w:rPr>
+        <w:t xml:space="preserve"> along the floor</w:t>
+      </w:r>
+    </w:p>
+    <w:p>
+      <w:pPr>
+        <w:rPr>
+          <w:rFonts w:ascii="Arial Narrow" w:hAnsi="Arial Narrow"/>
+        </w:rPr>
+      </w:pPr>
+    </w:p>
+    <w:p>
+      <w:pPr>
+        <w:numPr>
+          <w:ilvl w:val="2"/>
+          <w:numId w:val="2"/>
+        </w:numPr>
+        <w:rPr>
+          <w:rFonts w:ascii="Arial Narrow" w:hAnsi="Arial Narrow"/>
+          <w:u w:val="single"/>
+        </w:rPr>
+      </w:pPr>
+      <w:r>
+        <w:rPr>
+          <w:rFonts w:ascii="Arial Narrow" w:hAnsi="Arial Narrow"/>
+          <w:u w:val="single"/>
+        </w:rPr>
+        <w:t>Objects</w:t>
+      </w:r>
+      <w:r>
+        <w:rPr>
+          <w:rFonts w:ascii="Arial Narrow" w:hAnsi="Arial Narrow"/>
+          <w:u w:val="single"/>
+        </w:rPr>
+        <w:t xml:space="preserve"> – how to pick them up and move them </w:t>
+      </w:r>
+    </w:p>
+    <w:p>
+      <w:pPr>
+        <w:rPr>
+          <w:rFonts w:ascii="Arial Narrow" w:hAnsi="Arial Narrow"/>
+        </w:rPr>
+      </w:pPr>
+    </w:p>
+    <w:p>
+      <w:pPr>
+        <w:rPr>
+          <w:rFonts w:ascii="Arial Narrow" w:hAnsi="Arial Narrow"/>
+        </w:rPr>
+      </w:pPr>
+      <w:r>
+        <w:rPr>
+          <w:rFonts w:ascii="Arial Narrow" w:hAnsi="Arial Narrow"/>
+        </w:rPr>
+        <w:t xml:space="preserve">Pickups are collected by </w:t>
+      </w:r>
+      <w:r>
+        <w:rPr>
+          <w:rFonts w:ascii="Arial Narrow" w:hAnsi="Arial Narrow"/>
+        </w:rPr>
+        <w:t>pressing ‘E’</w:t>
+      </w:r>
+      <w:r>
+        <w:rPr>
+          <w:rFonts w:ascii="Arial Narrow" w:hAnsi="Arial Narrow"/>
+        </w:rPr>
+        <w:t xml:space="preserve"> when near them</w:t>
+      </w:r>
+    </w:p>
+    <w:p>
+      <w:pPr>
+        <w:rPr>
+          <w:rFonts w:ascii="Arial Narrow" w:hAnsi="Arial Narrow"/>
+        </w:rPr>
+      </w:pPr>
+    </w:p>
+    <w:p>
+      <w:pPr>
+        <w:numPr>
+          <w:ilvl w:val="2"/>
+          <w:numId w:val="2"/>
+        </w:numPr>
+        <w:rPr>
+          <w:rFonts w:ascii="Arial Narrow" w:hAnsi="Arial Narrow"/>
+        </w:rPr>
+      </w:pPr>
+      <w:r>
+        <w:rPr>
+          <w:rFonts w:ascii="Arial Narrow" w:hAnsi="Arial Narrow"/>
+          <w:u w:val="single"/>
+        </w:rPr>
+        <w:t>Actions</w:t>
+      </w:r>
+      <w:r>
+        <w:rPr>
+          <w:rFonts w:ascii="Arial Narrow" w:hAnsi="Arial Narrow"/>
+          <w:u w:val="single"/>
+        </w:rPr>
+        <w:t>, including whatever switches and buttons are used, interacting with objects, and what means of communication are used</w:t>
+      </w:r>
+    </w:p>
+    <w:p>
+      <w:pPr>
+        <w:rPr>
+          <w:rFonts w:ascii="Arial Narrow" w:hAnsi="Arial Narrow"/>
+        </w:rPr>
+      </w:pPr>
+    </w:p>
+    <w:p>
+      <w:pPr>
+        <w:rPr>
+          <w:rFonts w:ascii="Arial Narrow" w:hAnsi="Arial Narrow"/>
+        </w:rPr>
+      </w:pPr>
+      <w:r>
+        <w:rPr>
+          <w:rFonts w:ascii="Arial Narrow" w:hAnsi="Arial Narrow"/>
+        </w:rPr>
+        <w:t>Pickups are highlighted either by reflecting light from the flashlight or by emitting an aura when flashlight cannot be used due to empty battery</w:t>
+      </w:r>
+    </w:p>
+    <w:p>
+      <w:pPr>
+        <w:rPr>
+          <w:rFonts w:ascii="Arial Narrow" w:hAnsi="Arial Narrow"/>
+        </w:rPr>
+      </w:pPr>
+    </w:p>
+    <w:p>
+      <w:pPr>
+        <w:numPr>
+          <w:ilvl w:val="2"/>
+          <w:numId w:val="2"/>
+        </w:numPr>
+        <w:rPr>
+          <w:rFonts w:ascii="Arial Narrow" w:hAnsi="Arial Narrow"/>
+          <w:u w:val="single"/>
+        </w:rPr>
+      </w:pPr>
+      <w:r>
+        <w:rPr>
+          <w:rFonts w:ascii="Arial Narrow" w:hAnsi="Arial Narrow"/>
+          <w:u w:val="single"/>
+        </w:rPr>
+        <w:t>Combat – If there is combat or even conflict, how is this specifically modeled?</w:t>
+      </w:r>
+    </w:p>
+    <w:p>
+      <w:pPr>
+        <w:rPr>
+          <w:rFonts w:ascii="Arial Narrow" w:hAnsi="Arial Narrow"/>
+        </w:rPr>
+      </w:pPr>
+    </w:p>
+    <w:p>
+      <w:pPr>
+        <w:rPr>
+          <w:rFonts w:ascii="Arial Narrow" w:hAnsi="Arial Narrow"/>
+        </w:rPr>
+      </w:pPr>
+      <w:r>
+        <w:rPr>
+          <w:rFonts w:ascii="Arial Narrow" w:hAnsi="Arial Narrow"/>
+        </w:rPr>
+        <w:t>The enemies are in combat with the player. They will kill the player on contact, so the enemy must avoid them.</w:t>
+      </w:r>
+    </w:p>
+    <w:p>
+      <w:pPr>
+        <w:rPr>
+          <w:rFonts w:ascii="Arial Narrow" w:hAnsi="Arial Narrow"/>
+        </w:rPr>
+      </w:pPr>
+    </w:p>
+    <w:p>
+      <w:pPr>
+        <w:numPr>
+          <w:ilvl w:val="2"/>
+          <w:numId w:val="2"/>
+        </w:numPr>
+        <w:rPr>
+          <w:rFonts w:ascii="Arial Narrow" w:hAnsi="Arial Narrow"/>
+          <w:u w:val="single"/>
+        </w:rPr>
+      </w:pPr>
+      <w:r>
+        <w:rPr>
+          <w:rFonts w:ascii="Arial Narrow" w:hAnsi="Arial Narrow"/>
+          <w:u w:val="single"/>
+        </w:rPr>
+        <w:t>Economy – What is the economy of the game? How does it work?</w:t>
+      </w:r>
+    </w:p>
+    <w:p>
+      <w:pPr>
+        <w:rPr>
+          <w:rFonts w:ascii="Arial Narrow" w:hAnsi="Arial Narrow"/>
+        </w:rPr>
+      </w:pPr>
+    </w:p>
+    <w:p>
+      <w:pPr>
+        <w:rPr>
+          <w:rFonts w:ascii="Arial Narrow" w:hAnsi="Arial Narrow"/>
+        </w:rPr>
+      </w:pPr>
+      <w:r>
+        <w:rPr>
+          <w:rFonts w:ascii="Arial Narrow" w:hAnsi="Arial Narrow"/>
+        </w:rPr>
+        <w:t>Flashlight use consumes battery</w:t>
+      </w:r>
+      <w:r>
+        <w:rPr>
+          <w:rFonts w:ascii="Arial Narrow" w:hAnsi="Arial Narrow"/>
+        </w:rPr>
+        <w:t xml:space="preserve">. The player must effectively manage battery resources while avoiding enemy contact and collecting </w:t>
+      </w:r>
+      <w:r>
+        <w:rPr>
+          <w:rFonts w:ascii="Arial Narrow" w:hAnsi="Arial Narrow"/>
+        </w:rPr>
+        <w:t>notebooks</w:t>
+      </w:r>
+      <w:r>
+        <w:rPr>
+          <w:rFonts w:ascii="Arial Narrow" w:hAnsi="Arial Narrow"/>
+        </w:rPr>
+        <w:t>.</w:t>
+      </w:r>
+      <w:r>
+        <w:rPr>
+          <w:rFonts w:ascii="Arial Narrow" w:hAnsi="Arial Narrow"/>
+        </w:rPr>
+        <w:t xml:space="preserve"> </w:t>
+      </w:r>
+      <w:r>
+        <w:rPr>
+          <w:rFonts w:ascii="Arial Narrow" w:hAnsi="Arial Narrow"/>
+        </w:rPr>
+        <w:t>There are only 8 battery pickups in the map that don’t respawn.</w:t>
+      </w:r>
+      <w:bookmarkStart w:id="0" w:name="_GoBack"/>
+      <w:bookmarkEnd w:id="0"/>
+    </w:p>
+    <w:p>
+      <w:pPr>
+        <w:rPr>
+          <w:rFonts w:ascii="Arial Narrow" w:hAnsi="Arial Narrow"/>
+        </w:rPr>
+      </w:pPr>
+    </w:p>
+    <w:p>
+      <w:pPr>
+        <w:numPr>
+          <w:ilvl w:val="2"/>
+          <w:numId w:val="2"/>
+        </w:numPr>
+        <w:rPr>
+          <w:rFonts w:ascii="Arial Narrow" w:hAnsi="Arial Narrow"/>
+        </w:rPr>
+      </w:pPr>
+      <w:r>
+        <w:rPr>
+          <w:rFonts w:ascii="Arial Narrow" w:hAnsi="Arial Narrow"/>
+          <w:u w:val="single"/>
+        </w:rPr>
+        <w:t>Screen Flow</w:t>
+      </w:r>
+      <w:r>
+        <w:rPr>
+          <w:rFonts w:ascii="Arial Narrow" w:hAnsi="Arial Narrow"/>
+          <w:u w:val="single"/>
+        </w:rPr>
+        <w:t xml:space="preserve"> -- </w:t>
+      </w:r>
+      <w:r>
+        <w:rPr>
+          <w:rFonts w:ascii="Arial Narrow" w:hAnsi="Arial Narrow"/>
+          <w:u w:val="single"/>
+        </w:rPr>
+        <w:t>A graphical description of how each screen is related to every other</w:t>
+      </w:r>
+      <w:r>
+        <w:rPr>
+          <w:rFonts w:ascii="Arial Narrow" w:hAnsi="Arial Narrow"/>
+          <w:u w:val="single"/>
+        </w:rPr>
+        <w:t xml:space="preserve"> and a d</w:t>
+      </w:r>
+      <w:r>
+        <w:rPr>
+          <w:rFonts w:ascii="Arial Narrow" w:hAnsi="Arial Narrow"/>
+          <w:u w:val="single"/>
+        </w:rPr>
+        <w:t>escription</w:t>
+      </w:r>
+      <w:r>
+        <w:rPr>
+          <w:rFonts w:ascii="Arial Narrow" w:hAnsi="Arial Narrow"/>
+          <w:u w:val="single"/>
+        </w:rPr>
+        <w:t xml:space="preserve"> of the purpose of each screen.</w:t>
+      </w:r>
+    </w:p>
+    <w:p>
+      <w:pPr>
+        <w:rPr>
+          <w:rFonts w:ascii="Arial Narrow" w:hAnsi="Arial Narrow"/>
+        </w:rPr>
+      </w:pPr>
+    </w:p>
+    <w:p>
+      <w:pPr>
+        <w:rPr>
+          <w:rFonts w:ascii="Arial Narrow" w:hAnsi="Arial Narrow"/>
+        </w:rPr>
+      </w:pPr>
+      <w:r>
+        <w:rPr>
+          <w:rFonts w:ascii="Arial Narrow" w:hAnsi="Arial Narrow"/>
+        </w:rPr>
+        <w:t>?</w:t>
+      </w:r>
+    </w:p>
+    <w:p>
+      <w:pPr>
+        <w:rPr>
+          <w:rFonts w:ascii="Arial Narrow" w:hAnsi="Arial Narrow"/>
+        </w:rPr>
+      </w:pPr>
+    </w:p>
+    <w:p>
+      <w:pPr>
+        <w:numPr>
+          <w:ilvl w:val="1"/>
+          <w:numId w:val="2"/>
+        </w:numPr>
+        <w:rPr>
+          <w:rFonts w:ascii="Arial Narrow" w:hAnsi="Arial Narrow"/>
+          <w:u w:val="single"/>
+        </w:rPr>
+      </w:pPr>
+      <w:r>
+        <w:rPr>
+          <w:rFonts w:ascii="Arial Narrow" w:hAnsi="Arial Narrow"/>
+          <w:u w:val="single"/>
+        </w:rPr>
+        <w:t>Game Options – What are the options and how do they affect game play and mechanics?</w:t>
+      </w:r>
+    </w:p>
+    <w:p>
+      <w:pPr>
+        <w:rPr>
+          <w:rFonts w:ascii="Arial Narrow" w:hAnsi="Arial Narrow"/>
+        </w:rPr>
+      </w:pPr>
+    </w:p>
+    <w:p>
+      <w:pPr>
+        <w:rPr>
+          <w:rFonts w:ascii="Arial Narrow" w:hAnsi="Arial Narrow"/>
+        </w:rPr>
+      </w:pPr>
+      <w:r>
+        <w:rPr>
+          <w:rFonts w:ascii="Arial Narrow" w:hAnsi="Arial Narrow"/>
+        </w:rPr>
+        <w:t>?</w:t>
+      </w:r>
+    </w:p>
+    <w:p>
+      <w:pPr>
+        <w:rPr>
+          <w:rFonts w:ascii="Arial Narrow" w:hAnsi="Arial Narrow"/>
+        </w:rPr>
+      </w:pPr>
+    </w:p>
+    <w:p>
+      <w:pPr>
+        <w:numPr>
+          <w:ilvl w:val="1"/>
+          <w:numId w:val="2"/>
+        </w:numPr>
+        <w:rPr>
+          <w:rFonts w:ascii="Arial Narrow" w:hAnsi="Arial Narrow"/>
+          <w:u w:val="single"/>
+        </w:rPr>
+      </w:pPr>
+      <w:r>
+        <w:rPr>
+          <w:rFonts w:ascii="Arial Narrow" w:hAnsi="Arial Narrow"/>
+          <w:u w:val="single"/>
+        </w:rPr>
+        <w:t xml:space="preserve">Replaying and Saving </w:t>
+      </w:r>
+    </w:p>
+    <w:p>
+      <w:pPr>
+        <w:rPr>
+          <w:rFonts w:ascii="Arial Narrow" w:hAnsi="Arial Narrow"/>
+        </w:rPr>
+      </w:pPr>
+    </w:p>
+    <w:p>
+      <w:pPr>
+        <w:rPr>
+          <w:rFonts w:ascii="Arial Narrow" w:hAnsi="Arial Narrow"/>
+        </w:rPr>
+      </w:pPr>
+      <w:r>
+        <w:rPr>
+          <w:rFonts w:ascii="Arial Narrow" w:hAnsi="Arial Narrow"/>
+        </w:rPr>
+        <w:t>?</w:t>
+      </w:r>
+    </w:p>
+    <w:p>
+      <w:pPr>
+        <w:rPr>
+          <w:rFonts w:ascii="Arial Narrow" w:hAnsi="Arial Narrow"/>
+        </w:rPr>
+      </w:pPr>
+    </w:p>
+    <w:p>
+      <w:pPr>
+        <w:numPr>
+          <w:ilvl w:val="1"/>
+          <w:numId w:val="2"/>
+        </w:numPr>
+        <w:rPr>
+          <w:rFonts w:ascii="Arial Narrow" w:hAnsi="Arial Narrow"/>
+          <w:u w:val="single"/>
+        </w:rPr>
+      </w:pPr>
+      <w:r>
+        <w:rPr>
+          <w:rFonts w:ascii="Arial Narrow" w:hAnsi="Arial Narrow"/>
+          <w:u w:val="single"/>
+        </w:rPr>
+        <w:t>Cheats and Easter Eggs</w:t>
+      </w:r>
+    </w:p>
+    <w:p>
+      <w:pPr>
+        <w:rPr>
+          <w:rFonts w:ascii="Arial Narrow" w:hAnsi="Arial Narrow"/>
+        </w:rPr>
+      </w:pPr>
+    </w:p>
+    <w:p>
+      <w:pPr>
+        <w:rPr>
+          <w:rFonts w:ascii="Arial Narrow" w:hAnsi="Arial Narrow"/>
+        </w:rPr>
+      </w:pPr>
+      <w:r>
+        <w:rPr>
+          <w:rFonts w:ascii="Arial Narrow" w:hAnsi="Arial Narrow"/>
+        </w:rPr>
+        <w:t>?</w:t>
+      </w:r>
+    </w:p>
+    <w:p>
+      <w:pPr>
+        <w:rPr>
+          <w:rFonts w:ascii="Arial Narrow" w:hAnsi="Arial Narrow"/>
+        </w:rPr>
+      </w:pPr>
+    </w:p>
+    <w:p>
+      <w:pPr>
+        <w:numPr>
+          <w:ilvl w:val="0"/>
+          <w:numId w:val="2"/>
+        </w:numPr>
+        <w:rPr>
+          <w:rFonts w:ascii="Arial Narrow" w:hAnsi="Arial Narrow"/>
+          <w:u w:val="single"/>
+        </w:rPr>
+      </w:pPr>
+      <w:r>
+        <w:rPr>
+          <w:rFonts w:ascii="Arial Narrow" w:hAnsi="Arial Narrow"/>
+          <w:u w:val="single"/>
+        </w:rPr>
         <w:lastRenderedPageBreak/>
-        <w:t>Player can only walk or run</w:t>
-      </w:r>
-      <w:r>
-        <w:rPr>
-          <w:rFonts w:ascii="Arial Narrow" w:hAnsi="Arial Narrow"/>
-        </w:rPr>
-        <w:t xml:space="preserve"> along the floor</w:t>
-      </w:r>
-    </w:p>
-    <w:p>
-      <w:pPr>
-        <w:rPr>
-          <w:rFonts w:ascii="Arial Narrow" w:hAnsi="Arial Narrow"/>
-        </w:rPr>
-      </w:pPr>
-    </w:p>
-    <w:p>
-      <w:pPr>
-        <w:numPr>
-          <w:ilvl w:val="2"/>
-          <w:numId w:val="2"/>
-        </w:numPr>
-        <w:rPr>
-          <w:rFonts w:ascii="Arial Narrow" w:hAnsi="Arial Narrow"/>
-          <w:u w:val="single"/>
-        </w:rPr>
-      </w:pPr>
-      <w:r>
-        <w:rPr>
-          <w:rFonts w:ascii="Arial Narrow" w:hAnsi="Arial Narrow"/>
-          <w:u w:val="single"/>
-        </w:rPr>
-        <w:t>Objects</w:t>
-      </w:r>
-      <w:r>
-        <w:rPr>
-          <w:rFonts w:ascii="Arial Narrow" w:hAnsi="Arial Narrow"/>
-          <w:u w:val="single"/>
-        </w:rPr>
-        <w:t xml:space="preserve"> – how to pick them up and move them </w:t>
-      </w:r>
-    </w:p>
-    <w:p>
-      <w:pPr>
-        <w:rPr>
-          <w:rFonts w:ascii="Arial Narrow" w:hAnsi="Arial Narrow"/>
-        </w:rPr>
-      </w:pPr>
-    </w:p>
-    <w:p>
-      <w:pPr>
-        <w:rPr>
-          <w:rFonts w:ascii="Arial Narrow" w:hAnsi="Arial Narrow"/>
-        </w:rPr>
-      </w:pPr>
-      <w:r>
-        <w:rPr>
-          <w:rFonts w:ascii="Arial Narrow" w:hAnsi="Arial Narrow"/>
-        </w:rPr>
-        <w:t>Pickups are collected by walking over them</w:t>
-      </w:r>
-    </w:p>
-    <w:p>
-      <w:pPr>
-        <w:rPr>
-          <w:rFonts w:ascii="Arial Narrow" w:hAnsi="Arial Narrow"/>
-        </w:rPr>
-      </w:pPr>
-    </w:p>
-    <w:p>
-      <w:pPr>
-        <w:numPr>
-          <w:ilvl w:val="2"/>
-          <w:numId w:val="2"/>
-        </w:numPr>
-        <w:rPr>
-          <w:rFonts w:ascii="Arial Narrow" w:hAnsi="Arial Narrow"/>
-        </w:rPr>
-      </w:pPr>
-      <w:r>
-        <w:rPr>
-          <w:rFonts w:ascii="Arial Narrow" w:hAnsi="Arial Narrow"/>
-          <w:u w:val="single"/>
-        </w:rPr>
-        <w:t>Actions</w:t>
-      </w:r>
-      <w:r>
-        <w:rPr>
-          <w:rFonts w:ascii="Arial Narrow" w:hAnsi="Arial Narrow"/>
-          <w:u w:val="single"/>
-        </w:rPr>
-        <w:t>, including whatever switches and buttons are used, interacting with objects, and what means of communication are used</w:t>
-      </w:r>
-    </w:p>
-    <w:p>
-      <w:pPr>
-        <w:rPr>
-          <w:rFonts w:ascii="Arial Narrow" w:hAnsi="Arial Narrow"/>
-        </w:rPr>
-      </w:pPr>
-    </w:p>
-    <w:p>
-      <w:pPr>
-        <w:rPr>
-          <w:rFonts w:ascii="Arial Narrow" w:hAnsi="Arial Narrow"/>
-        </w:rPr>
-      </w:pPr>
-      <w:r>
-        <w:rPr>
-          <w:rFonts w:ascii="Arial Narrow" w:hAnsi="Arial Narrow"/>
-        </w:rPr>
-        <w:t>Pickups are highlighted either by reflecting light from the flashlight or by emitting an aura when flashlight cannot be used due to empty battery</w:t>
-      </w:r>
-    </w:p>
-    <w:p>
-      <w:pPr>
-        <w:rPr>
-          <w:rFonts w:ascii="Arial Narrow" w:hAnsi="Arial Narrow"/>
-        </w:rPr>
-      </w:pPr>
-    </w:p>
-    <w:p>
-      <w:pPr>
-        <w:numPr>
-          <w:ilvl w:val="2"/>
-          <w:numId w:val="2"/>
-        </w:numPr>
-        <w:rPr>
-          <w:rFonts w:ascii="Arial Narrow" w:hAnsi="Arial Narrow"/>
-          <w:u w:val="single"/>
-        </w:rPr>
-      </w:pPr>
-      <w:r>
-        <w:rPr>
-          <w:rFonts w:ascii="Arial Narrow" w:hAnsi="Arial Narrow"/>
-          <w:u w:val="single"/>
-        </w:rPr>
-        <w:t>Combat – If there is combat or even conflict, how is this specifically modeled?</w:t>
-      </w:r>
-    </w:p>
-    <w:p>
-      <w:pPr>
-        <w:rPr>
-          <w:rFonts w:ascii="Arial Narrow" w:hAnsi="Arial Narrow"/>
-        </w:rPr>
-      </w:pPr>
-    </w:p>
-    <w:p>
-      <w:pPr>
-        <w:rPr>
-          <w:rFonts w:ascii="Arial Narrow" w:hAnsi="Arial Narrow"/>
-        </w:rPr>
-      </w:pPr>
-      <w:r>
-        <w:rPr>
-          <w:rFonts w:ascii="Arial Narrow" w:hAnsi="Arial Narrow"/>
-        </w:rPr>
-        <w:t xml:space="preserve">The player must stun enemies by </w:t>
-      </w:r>
-      <w:r>
-        <w:rPr>
-          <w:rFonts w:ascii="Arial Narrow" w:hAnsi="Arial Narrow"/>
-        </w:rPr>
-        <w:t xml:space="preserve">shining, at the enemy, the flashlight bulb that matches the enemy’s </w:t>
-      </w:r>
-      <w:proofErr w:type="spellStart"/>
-      <w:r>
-        <w:rPr>
-          <w:rFonts w:ascii="Arial Narrow" w:hAnsi="Arial Narrow"/>
-        </w:rPr>
-        <w:t>colour</w:t>
-      </w:r>
-      <w:proofErr w:type="spellEnd"/>
-      <w:r>
-        <w:rPr>
-          <w:rFonts w:ascii="Arial Narrow" w:hAnsi="Arial Narrow"/>
-        </w:rPr>
-        <w:t xml:space="preserve">. </w:t>
-      </w:r>
-    </w:p>
-    <w:p>
-      <w:pPr>
-        <w:rPr>
-          <w:rFonts w:ascii="Arial Narrow" w:hAnsi="Arial Narrow"/>
-        </w:rPr>
-      </w:pPr>
-    </w:p>
-    <w:p>
-      <w:pPr>
-        <w:numPr>
-          <w:ilvl w:val="2"/>
-          <w:numId w:val="2"/>
-        </w:numPr>
-        <w:rPr>
-          <w:rFonts w:ascii="Arial Narrow" w:hAnsi="Arial Narrow"/>
-          <w:u w:val="single"/>
-        </w:rPr>
-      </w:pPr>
-      <w:r>
-        <w:rPr>
-          <w:rFonts w:ascii="Arial Narrow" w:hAnsi="Arial Narrow"/>
-          <w:u w:val="single"/>
-        </w:rPr>
-        <w:t>Economy – What is the economy of the game? How does it work?</w:t>
-      </w:r>
-    </w:p>
-    <w:p>
-      <w:pPr>
-        <w:rPr>
-          <w:rFonts w:ascii="Arial Narrow" w:hAnsi="Arial Narrow"/>
-        </w:rPr>
-      </w:pPr>
-    </w:p>
-    <w:p>
-      <w:pPr>
-        <w:rPr>
-          <w:rFonts w:ascii="Arial Narrow" w:hAnsi="Arial Narrow"/>
-        </w:rPr>
-      </w:pPr>
-      <w:r>
-        <w:rPr>
-          <w:rFonts w:ascii="Arial Narrow" w:hAnsi="Arial Narrow"/>
-        </w:rPr>
-        <w:t xml:space="preserve">Movement consumes battery (slowest when walking, quickest when running), and use of </w:t>
-      </w:r>
-      <w:proofErr w:type="spellStart"/>
-      <w:r>
-        <w:rPr>
-          <w:rFonts w:ascii="Arial Narrow" w:hAnsi="Arial Narrow"/>
-        </w:rPr>
-        <w:t>coloured</w:t>
-      </w:r>
-      <w:proofErr w:type="spellEnd"/>
-      <w:r>
-        <w:rPr>
-          <w:rFonts w:ascii="Arial Narrow" w:hAnsi="Arial Narrow"/>
-        </w:rPr>
-        <w:t xml:space="preserve"> flashlight bulbs consumes battery quickly</w:t>
-      </w:r>
-      <w:r>
-        <w:rPr>
-          <w:rFonts w:ascii="Arial Narrow" w:hAnsi="Arial Narrow"/>
-        </w:rPr>
-        <w:t>. The player must effectively manage battery resources while avoiding enemy contact and collecting study sheet pieces.</w:t>
-      </w:r>
-      <w:r>
-        <w:rPr>
-          <w:rFonts w:ascii="Arial Narrow" w:hAnsi="Arial Narrow"/>
-        </w:rPr>
-        <w:t xml:space="preserve"> Batteries spawn randomly around the map at random time intervals.</w:t>
-      </w:r>
-    </w:p>
-    <w:p>
-      <w:pPr>
-        <w:rPr>
-          <w:rFonts w:ascii="Arial Narrow" w:hAnsi="Arial Narrow"/>
-        </w:rPr>
-      </w:pPr>
-    </w:p>
-    <w:p>
-      <w:pPr>
-        <w:numPr>
-          <w:ilvl w:val="2"/>
-          <w:numId w:val="2"/>
-        </w:numPr>
-        <w:rPr>
-          <w:rFonts w:ascii="Arial Narrow" w:hAnsi="Arial Narrow"/>
-        </w:rPr>
-      </w:pPr>
-      <w:r>
-        <w:rPr>
-          <w:rFonts w:ascii="Arial Narrow" w:hAnsi="Arial Narrow"/>
-          <w:u w:val="single"/>
-        </w:rPr>
-        <w:t>Screen Flow</w:t>
-      </w:r>
-      <w:r>
-        <w:rPr>
-          <w:rFonts w:ascii="Arial Narrow" w:hAnsi="Arial Narrow"/>
-          <w:u w:val="single"/>
-        </w:rPr>
-        <w:t xml:space="preserve"> -- </w:t>
-      </w:r>
-      <w:r>
-        <w:rPr>
-          <w:rFonts w:ascii="Arial Narrow" w:hAnsi="Arial Narrow"/>
-          <w:u w:val="single"/>
-        </w:rPr>
-        <w:t>A graphical description of how each screen is related to every other</w:t>
-      </w:r>
-      <w:r>
-        <w:rPr>
-          <w:rFonts w:ascii="Arial Narrow" w:hAnsi="Arial Narrow"/>
-          <w:u w:val="single"/>
-        </w:rPr>
-        <w:t xml:space="preserve"> and a d</w:t>
-      </w:r>
-      <w:r>
-        <w:rPr>
-          <w:rFonts w:ascii="Arial Narrow" w:hAnsi="Arial Narrow"/>
-          <w:u w:val="single"/>
-        </w:rPr>
-        <w:t>escription</w:t>
-      </w:r>
-      <w:r>
-        <w:rPr>
-          <w:rFonts w:ascii="Arial Narrow" w:hAnsi="Arial Narrow"/>
-          <w:u w:val="single"/>
-        </w:rPr>
-        <w:t xml:space="preserve"> of the purpose of each screen.</w:t>
-      </w:r>
-    </w:p>
-    <w:p>
-      <w:pPr>
-        <w:rPr>
-          <w:rFonts w:ascii="Arial Narrow" w:hAnsi="Arial Narrow"/>
-        </w:rPr>
-      </w:pPr>
-    </w:p>
-    <w:p>
-      <w:pPr>
-        <w:rPr>
-          <w:rFonts w:ascii="Arial Narrow" w:hAnsi="Arial Narrow"/>
-        </w:rPr>
-      </w:pPr>
-      <w:r>
-        <w:rPr>
-          <w:rFonts w:ascii="Arial Narrow" w:hAnsi="Arial Narrow"/>
-        </w:rPr>
-        <w:t>?</w:t>
-      </w:r>
-    </w:p>
-    <w:p>
-      <w:pPr>
-        <w:rPr>
-          <w:rFonts w:ascii="Arial Narrow" w:hAnsi="Arial Narrow"/>
-        </w:rPr>
-      </w:pPr>
-    </w:p>
-    <w:p>
-      <w:pPr>
-        <w:numPr>
-          <w:ilvl w:val="1"/>
-          <w:numId w:val="2"/>
-        </w:numPr>
-        <w:rPr>
-          <w:rFonts w:ascii="Arial Narrow" w:hAnsi="Arial Narrow"/>
-          <w:u w:val="single"/>
-        </w:rPr>
-      </w:pPr>
-      <w:r>
-        <w:rPr>
-          <w:rFonts w:ascii="Arial Narrow" w:hAnsi="Arial Narrow"/>
-          <w:u w:val="single"/>
-        </w:rPr>
-        <w:t>Game Options – What are the options and how do they affect game play and mechanics?</w:t>
-      </w:r>
-    </w:p>
-    <w:p>
-      <w:pPr>
-        <w:rPr>
-          <w:rFonts w:ascii="Arial Narrow" w:hAnsi="Arial Narrow"/>
-        </w:rPr>
-      </w:pPr>
-    </w:p>
-    <w:p>
-      <w:pPr>
-        <w:rPr>
-          <w:rFonts w:ascii="Arial Narrow" w:hAnsi="Arial Narrow"/>
-        </w:rPr>
-      </w:pPr>
-      <w:r>
-        <w:rPr>
-          <w:rFonts w:ascii="Arial Narrow" w:hAnsi="Arial Narrow"/>
-        </w:rPr>
-        <w:t>?</w:t>
-      </w:r>
-    </w:p>
-    <w:p>
-      <w:pPr>
-        <w:rPr>
-          <w:rFonts w:ascii="Arial Narrow" w:hAnsi="Arial Narrow"/>
-        </w:rPr>
-      </w:pPr>
-    </w:p>
-    <w:p>
-      <w:pPr>
-        <w:numPr>
-          <w:ilvl w:val="1"/>
-          <w:numId w:val="2"/>
-        </w:numPr>
-        <w:rPr>
-          <w:rFonts w:ascii="Arial Narrow" w:hAnsi="Arial Narrow"/>
-          <w:u w:val="single"/>
-        </w:rPr>
-      </w:pPr>
-      <w:r>
-        <w:rPr>
-          <w:rFonts w:ascii="Arial Narrow" w:hAnsi="Arial Narrow"/>
-          <w:u w:val="single"/>
-        </w:rPr>
-        <w:t xml:space="preserve">Replaying and Saving </w:t>
-      </w:r>
-    </w:p>
-    <w:p>
-      <w:pPr>
-        <w:rPr>
-          <w:rFonts w:ascii="Arial Narrow" w:hAnsi="Arial Narrow"/>
-        </w:rPr>
-      </w:pPr>
-    </w:p>
-    <w:p>
-      <w:pPr>
-        <w:rPr>
-          <w:rFonts w:ascii="Arial Narrow" w:hAnsi="Arial Narrow"/>
-        </w:rPr>
-      </w:pPr>
-      <w:r>
-        <w:rPr>
-          <w:rFonts w:ascii="Arial Narrow" w:hAnsi="Arial Narrow"/>
-        </w:rPr>
-        <w:t>?</w:t>
-      </w:r>
-    </w:p>
-    <w:p>
-      <w:pPr>
-        <w:rPr>
-          <w:rFonts w:ascii="Arial Narrow" w:hAnsi="Arial Narrow"/>
-        </w:rPr>
-      </w:pPr>
-    </w:p>
-    <w:p>
-      <w:pPr>
-        <w:numPr>
-          <w:ilvl w:val="1"/>
-          <w:numId w:val="2"/>
-        </w:numPr>
-        <w:rPr>
-          <w:rFonts w:ascii="Arial Narrow" w:hAnsi="Arial Narrow"/>
-          <w:u w:val="single"/>
-        </w:rPr>
-      </w:pPr>
-      <w:r>
-        <w:rPr>
-          <w:rFonts w:ascii="Arial Narrow" w:hAnsi="Arial Narrow"/>
-          <w:u w:val="single"/>
-        </w:rPr>
-        <w:t>Cheats and Easter Eggs</w:t>
-      </w:r>
-    </w:p>
-    <w:p>
-      <w:pPr>
-        <w:rPr>
-          <w:rFonts w:ascii="Arial Narrow" w:hAnsi="Arial Narrow"/>
-        </w:rPr>
-      </w:pPr>
-    </w:p>
-    <w:p>
-      <w:pPr>
-        <w:rPr>
-          <w:rFonts w:ascii="Arial Narrow" w:hAnsi="Arial Narrow"/>
-        </w:rPr>
-      </w:pPr>
-      <w:r>
-        <w:rPr>
-          <w:rFonts w:ascii="Arial Narrow" w:hAnsi="Arial Narrow"/>
-        </w:rPr>
-        <w:t>?</w:t>
-      </w:r>
-    </w:p>
-    <w:p>
-      <w:pPr>
-        <w:rPr>
-          <w:rFonts w:ascii="Arial Narrow" w:hAnsi="Arial Narrow"/>
-        </w:rPr>
-      </w:pPr>
-    </w:p>
-    <w:p>
-      <w:pPr>
-        <w:numPr>
-          <w:ilvl w:val="0"/>
-          <w:numId w:val="2"/>
-        </w:numPr>
-        <w:rPr>
-          <w:rFonts w:ascii="Arial Narrow" w:hAnsi="Arial Narrow"/>
-          <w:u w:val="single"/>
-        </w:rPr>
-      </w:pPr>
-      <w:r>
-        <w:rPr>
-          <w:rFonts w:ascii="Arial Narrow" w:hAnsi="Arial Narrow"/>
-          <w:u w:val="single"/>
-        </w:rPr>
         <w:t xml:space="preserve">Story, Setting and Character  </w:t>
       </w:r>
     </w:p>
@@ -2156,15 +2218,7 @@
           <w:rFonts w:ascii="Arial Narrow" w:hAnsi="Arial Narrow"/>
           <w:b/>
         </w:rPr>
-        <w:t xml:space="preserve">For this project, this the most important part. Sound should be a central part of the game, a driving force for everything else. Whether its </w:t>
-      </w:r>
-      <w:r>
-        <w:rPr>
-          <w:rFonts w:ascii="Arial Narrow" w:hAnsi="Arial Narrow"/>
-          <w:b/>
-        </w:rPr>
-        <w:lastRenderedPageBreak/>
-        <w:t xml:space="preserve">cues for players to better understand what is happening in the game, or sound cues to help a player navigate the scene or avoid enemies, or special effects, </w:t>
+        <w:t xml:space="preserve">For this project, this the most important part. Sound should be a central part of the game, a driving force for everything else. Whether its cues for players to better understand what is happening in the game, or sound cues to help a player navigate the scene or avoid enemies, or special effects, </w:t>
       </w:r>
       <w:r>
         <w:rPr>
@@ -2344,7 +2398,6 @@
           <w:u w:val="single"/>
         </w:rPr>
       </w:pPr>
-      <w:proofErr w:type="gramStart"/>
       <w:r>
         <w:rPr>
           <w:rFonts w:ascii="Arial Narrow" w:hAnsi="Arial Narrow"/>
@@ -2357,15 +2410,7 @@
           <w:rFonts w:ascii="Arial Narrow" w:hAnsi="Arial Narrow"/>
           <w:u w:val="single"/>
         </w:rPr>
-        <w:t xml:space="preserve"> and</w:t>
-      </w:r>
-      <w:proofErr w:type="gramEnd"/>
-      <w:r>
-        <w:rPr>
-          <w:rFonts w:ascii="Arial Narrow" w:hAnsi="Arial Narrow"/>
-          <w:u w:val="single"/>
-        </w:rPr>
-        <w:t xml:space="preserve"> Enemy </w:t>
+        <w:t xml:space="preserve"> and Enemy </w:t>
       </w:r>
       <w:r>
         <w:rPr>
@@ -2526,21 +2571,7 @@
         <w:rPr>
           <w:rFonts w:ascii="Arial Narrow" w:hAnsi="Arial Narrow"/>
         </w:rPr>
-        <w:t xml:space="preserve">Unity’s built in </w:t>
-      </w:r>
-      <w:proofErr w:type="spellStart"/>
-      <w:r>
-        <w:rPr>
-          <w:rFonts w:ascii="Arial Narrow" w:hAnsi="Arial Narrow"/>
-        </w:rPr>
-        <w:t>NavMesh</w:t>
-      </w:r>
-      <w:proofErr w:type="spellEnd"/>
-      <w:r>
-        <w:rPr>
-          <w:rFonts w:ascii="Arial Narrow" w:hAnsi="Arial Narrow"/>
-        </w:rPr>
-        <w:t xml:space="preserve"> system will be used for both enemy patrolling and player detection AI</w:t>
+        <w:t>Unity’s built in NavMesh system will be used for both enemy patrolling and player detection AI</w:t>
       </w:r>
     </w:p>
     <w:p>
@@ -2794,8 +2825,6 @@
         </w:rPr>
         <w:t>?</w:t>
       </w:r>
-      <w:bookmarkStart w:id="0" w:name="_GoBack"/>
-      <w:bookmarkEnd w:id="0"/>
     </w:p>
     <w:sectPr>
       <w:pgSz w:w="12240" w:h="15840"/>
@@ -2808,7 +2837,7 @@
 </file>
 
 <file path=word/numbering.xml><?xml version="1.0" encoding="utf-8"?>
-<w:numbering xmlns:wpc="http://schemas.microsoft.com/office/word/2010/wordprocessingCanvas" xmlns:cx="http://schemas.microsoft.com/office/drawing/2014/chartex" xmlns:cx1="http://schemas.microsoft.com/office/drawing/2015/9/8/chartex" xmlns:cx2="http://schemas.microsoft.com/office/drawing/2015/10/21/chartex" xmlns:cx3="http://schemas.microsoft.com/office/drawing/2016/5/9/chartex" xmlns:cx4="http://schemas.microsoft.com/office/drawing/2016/5/10/chartex" xmlns:cx5="http://schemas.microsoft.com/office/drawing/2016/5/11/chartex" xmlns:cx6="http://schemas.microsoft.com/office/drawing/2016/5/12/chartex" xmlns:cx7="http://schemas.microsoft.com/office/drawing/2016/5/13/chartex" xmlns:cx8="http://schemas.microsoft.com/office/drawing/2016/5/14/chartex" xmlns:mc="http://schemas.openxmlformats.org/markup-compatibility/2006" xmlns:aink="http://schemas.microsoft.com/office/drawing/2016/ink" xmlns:am3d="http://schemas.microsoft.com/office/drawing/2017/model3d" xmlns:o="urn:schemas-microsoft-com:office:office" xmlns:r="http://schemas.openxmlformats.org/officeDocument/2006/relationships" xmlns:m="http://schemas.openxmlformats.org/officeDocument/2006/math" xmlns:v="urn:schemas-microsoft-com:vml" xmlns:wp14="http://schemas.microsoft.com/office/word/2010/wordprocessingDrawing" xmlns:wp="http://schemas.openxmlformats.org/drawingml/2006/wordprocessingDrawing" xmlns:w10="urn:schemas-microsoft-com:office:word" xmlns:w="http://schemas.openxmlformats.org/wordprocessingml/2006/main" xmlns:w14="http://schemas.microsoft.com/office/word/2010/wordml" xmlns:w15="http://schemas.microsoft.com/office/word/2012/wordml" xmlns:w16cid="http://schemas.microsoft.com/office/word/2016/wordml/cid" xmlns:w16se="http://schemas.microsoft.com/office/word/2015/wordml/symex" xmlns:wpg="http://schemas.microsoft.com/office/word/2010/wordprocessingGroup" xmlns:wpi="http://schemas.microsoft.com/office/word/2010/wordprocessingInk" xmlns:wne="http://schemas.microsoft.com/office/word/2006/wordml" xmlns:wps="http://schemas.microsoft.com/office/word/2010/wordprocessingShape" mc:Ignorable="w14 w15 w16se w16cid wp14">
+<w:numbering xmlns:wpc="http://schemas.microsoft.com/office/word/2010/wordprocessingCanvas" xmlns:cx="http://schemas.microsoft.com/office/drawing/2014/chartex" xmlns:mc="http://schemas.openxmlformats.org/markup-compatibility/2006" xmlns:o="urn:schemas-microsoft-com:office:office" xmlns:r="http://schemas.openxmlformats.org/officeDocument/2006/relationships" xmlns:m="http://schemas.openxmlformats.org/officeDocument/2006/math" xmlns:v="urn:schemas-microsoft-com:vml" xmlns:wp14="http://schemas.microsoft.com/office/word/2010/wordprocessingDrawing" xmlns:wp="http://schemas.openxmlformats.org/drawingml/2006/wordprocessingDrawing" xmlns:w10="urn:schemas-microsoft-com:office:word" xmlns:w="http://schemas.openxmlformats.org/wordprocessingml/2006/main" xmlns:w14="http://schemas.microsoft.com/office/word/2010/wordml" xmlns:w15="http://schemas.microsoft.com/office/word/2012/wordml" xmlns:w16se="http://schemas.microsoft.com/office/word/2015/wordml/symex" xmlns:wpg="http://schemas.microsoft.com/office/word/2010/wordprocessingGroup" xmlns:wpi="http://schemas.microsoft.com/office/word/2010/wordprocessingInk" xmlns:wne="http://schemas.microsoft.com/office/word/2006/wordml" xmlns:wps="http://schemas.microsoft.com/office/word/2010/wordprocessingShape" mc:Ignorable="w14 w15 w16se wp14">
   <w:abstractNum w:abstractNumId="0" w15:restartNumberingAfterBreak="0">
     <w:nsid w:val="134C7257"/>
     <w:multiLevelType w:val="hybridMultilevel"/>
@@ -3507,7 +3536,7 @@
 </file>
 
 <file path=word/styles.xml><?xml version="1.0" encoding="utf-8"?>
-<w:styles xmlns:mc="http://schemas.openxmlformats.org/markup-compatibility/2006" xmlns:r="http://schemas.openxmlformats.org/officeDocument/2006/relationships" xmlns:w="http://schemas.openxmlformats.org/wordprocessingml/2006/main" xmlns:w14="http://schemas.microsoft.com/office/word/2010/wordml" xmlns:w15="http://schemas.microsoft.com/office/word/2012/wordml" xmlns:w16cid="http://schemas.microsoft.com/office/word/2016/wordml/cid" xmlns:w16se="http://schemas.microsoft.com/office/word/2015/wordml/symex" mc:Ignorable="w14 w15 w16se w16cid">
+<w:styles xmlns:mc="http://schemas.openxmlformats.org/markup-compatibility/2006" xmlns:r="http://schemas.openxmlformats.org/officeDocument/2006/relationships" xmlns:w="http://schemas.openxmlformats.org/wordprocessingml/2006/main" xmlns:w14="http://schemas.microsoft.com/office/word/2010/wordml" xmlns:w15="http://schemas.microsoft.com/office/word/2012/wordml" xmlns:w16se="http://schemas.microsoft.com/office/word/2015/wordml/symex" mc:Ignorable="w14 w15 w16se">
   <w:docDefaults>
     <w:rPrDefault>
       <w:rPr>
@@ -3517,7 +3546,7 @@
     </w:rPrDefault>
     <w:pPrDefault/>
   </w:docDefaults>
-  <w:latentStyles w:defLockedState="0" w:defUIPriority="99" w:defSemiHidden="0" w:defUnhideWhenUsed="0" w:defQFormat="0" w:count="375">
+  <w:latentStyles w:defLockedState="0" w:defUIPriority="99" w:defSemiHidden="0" w:defUnhideWhenUsed="0" w:defQFormat="0" w:count="371">
     <w:lsdException w:name="Normal" w:uiPriority="0" w:qFormat="1"/>
     <w:lsdException w:name="heading 1" w:uiPriority="9" w:qFormat="1"/>
     <w:lsdException w:name="heading 2" w:uiPriority="9" w:qFormat="1"/>
@@ -3623,6 +3652,7 @@
     <w:lsdException w:name="HTML Sample" w:semiHidden="1" w:unhideWhenUsed="1"/>
     <w:lsdException w:name="HTML Typewriter" w:semiHidden="1" w:unhideWhenUsed="1"/>
     <w:lsdException w:name="HTML Variable" w:semiHidden="1" w:unhideWhenUsed="1"/>
+    <w:lsdException w:name="Normal Table" w:semiHidden="1" w:unhideWhenUsed="1"/>
     <w:lsdException w:name="annotation subject" w:semiHidden="1" w:unhideWhenUsed="1"/>
     <w:lsdException w:name="No List" w:semiHidden="1" w:unhideWhenUsed="1"/>
     <w:lsdException w:name="Outline List 1" w:semiHidden="1" w:unhideWhenUsed="1"/>
@@ -3666,8 +3696,10 @@
     <w:lsdException w:name="Table Elegant" w:semiHidden="1" w:unhideWhenUsed="1"/>
     <w:lsdException w:name="Table Professional" w:semiHidden="1" w:unhideWhenUsed="1"/>
     <w:lsdException w:name="Table Subtle 1" w:semiHidden="1" w:unhideWhenUsed="1"/>
+    <w:lsdException w:name="Table Subtle 2" w:semiHidden="1" w:unhideWhenUsed="1"/>
     <w:lsdException w:name="Table Web 1" w:semiHidden="1" w:unhideWhenUsed="1"/>
     <w:lsdException w:name="Table Web 2" w:semiHidden="1" w:unhideWhenUsed="1"/>
+    <w:lsdException w:name="Table Web 3" w:semiHidden="1" w:unhideWhenUsed="1"/>
     <w:lsdException w:name="Balloon Text" w:semiHidden="1" w:unhideWhenUsed="1"/>
     <w:lsdException w:name="Table Grid" w:uiPriority="59"/>
     <w:lsdException w:name="Table Theme" w:semiHidden="1" w:unhideWhenUsed="1"/>
@@ -3886,10 +3918,6 @@
     <w:lsdException w:name="List Table 5 Dark Accent 6" w:uiPriority="50"/>
     <w:lsdException w:name="List Table 6 Colorful Accent 6" w:uiPriority="51"/>
     <w:lsdException w:name="List Table 7 Colorful Accent 6" w:uiPriority="52"/>
-    <w:lsdException w:name="Mention" w:semiHidden="1" w:unhideWhenUsed="1"/>
-    <w:lsdException w:name="Smart Hyperlink" w:semiHidden="1" w:unhideWhenUsed="1"/>
-    <w:lsdException w:name="Hashtag" w:semiHidden="1" w:unhideWhenUsed="1"/>
-    <w:lsdException w:name="Unresolved Mention" w:semiHidden="1" w:unhideWhenUsed="1"/>
   </w:latentStyles>
   <w:style w:type="paragraph" w:default="1" w:styleId="Normal">
     <w:name w:val="Normal"/>

</xml_diff>